<commit_message>
Re-Size Agendas, Monster Activations, Statuses
</commit_message>
<xml_diff>
--- a/D2e Card Scales.docx
+++ b/D2e Card Scales.docx
@@ -296,13 +296,15 @@
               <w:pStyle w:val="NoSpacing"/>
               <w:rPr>
                 <w:rFonts w:cstheme="minorHAnsi"/>
-                <w:sz w:val="20"/>
-                <w:szCs w:val="20"/>
-              </w:rPr>
-            </w:pPr>
-            <w:r>
-              <w:rPr>
-                <w:rFonts w:cstheme="minorHAnsi"/>
+                <w:color w:val="FF0000"/>
+                <w:sz w:val="20"/>
+                <w:szCs w:val="20"/>
+              </w:rPr>
+            </w:pPr>
+            <w:r>
+              <w:rPr>
+                <w:rFonts w:cstheme="minorHAnsi"/>
+                <w:color w:val="FF0000"/>
                 <w:sz w:val="20"/>
                 <w:szCs w:val="20"/>
               </w:rPr>
@@ -330,7 +332,7 @@
                 <w:sz w:val="20"/>
                 <w:szCs w:val="20"/>
               </w:rPr>
-              <w:t>640</w:t>
+              <w:t>768</w:t>
             </w:r>
           </w:p>
         </w:tc>
@@ -354,7 +356,7 @@
                 <w:sz w:val="20"/>
                 <w:szCs w:val="20"/>
               </w:rPr>
-              <w:t>410</w:t>
+              <w:t>492</w:t>
             </w:r>
           </w:p>
         </w:tc>
@@ -2232,15 +2234,13 @@
               <w:pStyle w:val="NoSpacing"/>
               <w:rPr>
                 <w:rFonts w:cstheme="minorHAnsi"/>
-                <w:color w:val="FF0000"/>
-                <w:sz w:val="20"/>
-                <w:szCs w:val="20"/>
-              </w:rPr>
-            </w:pPr>
-            <w:r>
-              <w:rPr>
-                <w:rFonts w:cstheme="minorHAnsi"/>
-                <w:color w:val="FF0000"/>
+                <w:sz w:val="20"/>
+                <w:szCs w:val="20"/>
+              </w:rPr>
+            </w:pPr>
+            <w:r>
+              <w:rPr>
+                <w:rFonts w:cstheme="minorHAnsi"/>
                 <w:sz w:val="20"/>
                 <w:szCs w:val="20"/>
               </w:rPr>
@@ -2258,15 +2258,13 @@
               <w:jc w:val="center"/>
               <w:rPr>
                 <w:rFonts w:cstheme="minorHAnsi"/>
-                <w:color w:val="FF0000"/>
-                <w:sz w:val="20"/>
-                <w:szCs w:val="20"/>
-              </w:rPr>
-            </w:pPr>
-            <w:r>
-              <w:rPr>
-                <w:rFonts w:cstheme="minorHAnsi"/>
-                <w:color w:val="FF0000"/>
+                <w:sz w:val="20"/>
+                <w:szCs w:val="20"/>
+              </w:rPr>
+            </w:pPr>
+            <w:r>
+              <w:rPr>
+                <w:rFonts w:cstheme="minorHAnsi"/>
                 <w:sz w:val="20"/>
                 <w:szCs w:val="20"/>
               </w:rPr>
@@ -2284,15 +2282,13 @@
               <w:jc w:val="center"/>
               <w:rPr>
                 <w:rFonts w:cstheme="minorHAnsi"/>
-                <w:color w:val="FF0000"/>
-                <w:sz w:val="20"/>
-                <w:szCs w:val="20"/>
-              </w:rPr>
-            </w:pPr>
-            <w:r>
-              <w:rPr>
-                <w:rFonts w:cstheme="minorHAnsi"/>
-                <w:color w:val="FF0000"/>
+                <w:sz w:val="20"/>
+                <w:szCs w:val="20"/>
+              </w:rPr>
+            </w:pPr>
+            <w:r>
+              <w:rPr>
+                <w:rFonts w:cstheme="minorHAnsi"/>
                 <w:sz w:val="20"/>
                 <w:szCs w:val="20"/>
               </w:rPr>
@@ -2310,15 +2306,13 @@
               <w:jc w:val="center"/>
               <w:rPr>
                 <w:rFonts w:cstheme="minorHAnsi"/>
-                <w:color w:val="FF0000"/>
-                <w:sz w:val="20"/>
-                <w:szCs w:val="20"/>
-              </w:rPr>
-            </w:pPr>
-            <w:r>
-              <w:rPr>
-                <w:rFonts w:cstheme="minorHAnsi"/>
-                <w:color w:val="FF0000"/>
+                <w:sz w:val="20"/>
+                <w:szCs w:val="20"/>
+              </w:rPr>
+            </w:pPr>
+            <w:r>
+              <w:rPr>
+                <w:rFonts w:cstheme="minorHAnsi"/>
                 <w:sz w:val="20"/>
                 <w:szCs w:val="20"/>
               </w:rPr>
@@ -2336,15 +2330,13 @@
               <w:jc w:val="center"/>
               <w:rPr>
                 <w:rFonts w:cstheme="minorHAnsi"/>
-                <w:color w:val="FF0000"/>
-                <w:sz w:val="20"/>
-                <w:szCs w:val="20"/>
-              </w:rPr>
-            </w:pPr>
-            <w:r>
-              <w:rPr>
-                <w:rFonts w:cstheme="minorHAnsi"/>
-                <w:color w:val="FF0000"/>
+                <w:sz w:val="20"/>
+                <w:szCs w:val="20"/>
+              </w:rPr>
+            </w:pPr>
+            <w:r>
+              <w:rPr>
+                <w:rFonts w:cstheme="minorHAnsi"/>
                 <w:sz w:val="20"/>
                 <w:szCs w:val="20"/>
               </w:rPr>
@@ -2484,13 +2476,15 @@
               <w:pStyle w:val="NoSpacing"/>
               <w:rPr>
                 <w:rFonts w:cstheme="minorHAnsi"/>
-                <w:sz w:val="20"/>
-                <w:szCs w:val="20"/>
-              </w:rPr>
-            </w:pPr>
-            <w:r>
-              <w:rPr>
-                <w:rFonts w:cstheme="minorHAnsi"/>
+                <w:color w:val="FF0000"/>
+                <w:sz w:val="20"/>
+                <w:szCs w:val="20"/>
+              </w:rPr>
+            </w:pPr>
+            <w:r>
+              <w:rPr>
+                <w:rFonts w:cstheme="minorHAnsi"/>
+                <w:color w:val="FF0000"/>
                 <w:sz w:val="20"/>
                 <w:szCs w:val="20"/>
               </w:rPr>
@@ -2518,7 +2512,7 @@
                 <w:sz w:val="20"/>
                 <w:szCs w:val="20"/>
               </w:rPr>
-              <w:t>640</w:t>
+              <w:t>768</w:t>
             </w:r>
           </w:p>
         </w:tc>
@@ -2542,7 +2536,7 @@
                 <w:sz w:val="20"/>
                 <w:szCs w:val="20"/>
               </w:rPr>
-              <w:t>389</w:t>
+              <w:t>467</w:t>
             </w:r>
           </w:p>
         </w:tc>
@@ -8097,13 +8091,16 @@
               <w:pStyle w:val="NoSpacing"/>
               <w:rPr>
                 <w:rFonts w:cstheme="minorHAnsi"/>
-                <w:sz w:val="20"/>
-                <w:szCs w:val="20"/>
-              </w:rPr>
-            </w:pPr>
-            <w:r>
-              <w:rPr>
-                <w:rFonts w:cstheme="minorHAnsi"/>
+                <w:color w:val="FF0000"/>
+                <w:sz w:val="20"/>
+                <w:szCs w:val="20"/>
+              </w:rPr>
+            </w:pPr>
+            <w:bookmarkStart w:id="0" w:name="_GoBack" w:colFirst="0" w:colLast="0"/>
+            <w:r>
+              <w:rPr>
+                <w:rFonts w:cstheme="minorHAnsi"/>
+                <w:color w:val="FF0000"/>
                 <w:sz w:val="20"/>
                 <w:szCs w:val="20"/>
               </w:rPr>
@@ -8131,7 +8128,7 @@
                 <w:sz w:val="20"/>
                 <w:szCs w:val="20"/>
               </w:rPr>
-              <w:t>640</w:t>
+              <w:t>768</w:t>
             </w:r>
           </w:p>
         </w:tc>
@@ -8155,7 +8152,7 @@
                 <w:sz w:val="20"/>
                 <w:szCs w:val="20"/>
               </w:rPr>
-              <w:t>389</w:t>
+              <w:t>467</w:t>
             </w:r>
           </w:p>
         </w:tc>
@@ -8208,6 +8205,7 @@
           </w:p>
         </w:tc>
       </w:tr>
+      <w:bookmarkEnd w:id="0"/>
       <w:tr>
         <w:tc>
           <w:tcPr>
@@ -9270,8 +9268,6 @@
           <w:szCs w:val="20"/>
         </w:rPr>
       </w:pPr>
-      <w:bookmarkStart w:id="0" w:name="_GoBack"/>
-      <w:bookmarkEnd w:id="0"/>
     </w:p>
     <w:sectPr>
       <w:pgSz w:w="12240" w:h="15840"/>

</xml_diff>